<commit_message>
new robot pin assignment for Ping)))
</commit_message>
<xml_diff>
--- a/boards/ek-lm3s8962/uart_echo/Robot Pin Assignments.docx
+++ b/boards/ek-lm3s8962/uart_echo/Robot Pin Assignments.docx
@@ -1,6 +1,6 @@
 
 <file path=word/document.xml><?xml version="1.0" encoding="utf-8"?>
-<w:document xmlns:wpc="http://schemas.microsoft.com/office/word/2010/wordprocessingCanvas" xmlns:mc="http://schemas.openxmlformats.org/markup-compatibility/2006" xmlns:o="urn:schemas-microsoft-com:office:office" xmlns:r="http://schemas.openxmlformats.org/officeDocument/2006/relationships" xmlns:m="http://schemas.openxmlformats.org/officeDocument/2006/math" xmlns:v="urn:schemas-microsoft-com:vml" xmlns:wp14="http://schemas.microsoft.com/office/word/2010/wordprocessingDrawing" xmlns:wp="http://schemas.openxmlformats.org/drawingml/2006/wordprocessingDrawing" xmlns:w10="urn:schemas-microsoft-com:office:word" xmlns:w="http://schemas.openxmlformats.org/wordprocessingml/2006/main" xmlns:w14="http://schemas.microsoft.com/office/word/2010/wordml" xmlns:wpg="http://schemas.microsoft.com/office/word/2010/wordprocessingGroup" xmlns:wpi="http://schemas.microsoft.com/office/word/2010/wordprocessingInk" xmlns:wne="http://schemas.microsoft.com/office/word/2006/wordml" xmlns:wps="http://schemas.microsoft.com/office/word/2010/wordprocessingShape" mc:Ignorable="w14 wp14">
+<w:document xmlns:ve="http://schemas.openxmlformats.org/markup-compatibility/2006" xmlns:o="urn:schemas-microsoft-com:office:office" xmlns:r="http://schemas.openxmlformats.org/officeDocument/2006/relationships" xmlns:m="http://schemas.openxmlformats.org/officeDocument/2006/math" xmlns:v="urn:schemas-microsoft-com:vml" xmlns:wp="http://schemas.openxmlformats.org/drawingml/2006/wordprocessingDrawing" xmlns:w10="urn:schemas-microsoft-com:office:word" xmlns:w="http://schemas.openxmlformats.org/wordprocessingml/2006/main" xmlns:wne="http://schemas.microsoft.com/office/word/2006/wordml">
   <w:body>
     <w:p>
       <w:pPr>
@@ -268,6 +268,66 @@
         <w:contextualSpacing/>
         <w:rPr>
           <w:rFonts w:ascii="Times New Roman" w:hAnsi="Times New Roman" w:cs="Times New Roman"/>
+          <w:sz w:val="24"/>
+          <w:szCs w:val="24"/>
+        </w:rPr>
+      </w:pPr>
+      <w:r>
+        <w:rPr>
+          <w:rFonts w:ascii="Times New Roman" w:hAnsi="Times New Roman" w:cs="Times New Roman"/>
+          <w:sz w:val="24"/>
+          <w:szCs w:val="24"/>
+        </w:rPr>
+        <w:t>Ping</w:t>
+      </w:r>
+    </w:p>
+    <w:p>
+      <w:pPr>
+        <w:spacing w:after="0"/>
+        <w:contextualSpacing/>
+        <w:rPr>
+          <w:rFonts w:ascii="Times New Roman" w:hAnsi="Times New Roman" w:cs="Times New Roman"/>
+          <w:sz w:val="24"/>
+          <w:szCs w:val="24"/>
+        </w:rPr>
+      </w:pPr>
+      <w:r>
+        <w:rPr>
+          <w:rFonts w:ascii="Times New Roman" w:hAnsi="Times New Roman" w:cs="Times New Roman"/>
+          <w:sz w:val="24"/>
+          <w:szCs w:val="24"/>
+        </w:rPr>
+        <w:t>CCP1</w:t>
+      </w:r>
+    </w:p>
+    <w:p>
+      <w:pPr>
+        <w:spacing w:after="0"/>
+        <w:contextualSpacing/>
+        <w:rPr>
+          <w:rFonts w:ascii="Times New Roman" w:hAnsi="Times New Roman" w:cs="Times New Roman"/>
+          <w:sz w:val="24"/>
+          <w:szCs w:val="24"/>
+        </w:rPr>
+      </w:pPr>
+    </w:p>
+    <w:p>
+      <w:pPr>
+        <w:spacing w:after="0"/>
+        <w:contextualSpacing/>
+        <w:rPr>
+          <w:rFonts w:ascii="Times New Roman" w:hAnsi="Times New Roman" w:cs="Times New Roman"/>
+          <w:sz w:val="24"/>
+          <w:szCs w:val="24"/>
+        </w:rPr>
+      </w:pPr>
+    </w:p>
+    <w:p>
+      <w:pPr>
+        <w:spacing w:after="0"/>
+        <w:contextualSpacing/>
+        <w:rPr>
+          <w:rFonts w:ascii="Times New Roman" w:hAnsi="Times New Roman" w:cs="Times New Roman"/>
           <w:sz w:val="36"/>
           <w:szCs w:val="24"/>
         </w:rPr>
@@ -279,44 +339,6 @@
           <w:szCs w:val="24"/>
         </w:rPr>
         <w:t>Big Board:</w:t>
-      </w:r>
-    </w:p>
-    <w:p>
-      <w:pPr>
-        <w:spacing w:after="0"/>
-        <w:contextualSpacing/>
-        <w:rPr>
-          <w:rFonts w:ascii="Times New Roman" w:hAnsi="Times New Roman" w:cs="Times New Roman"/>
-          <w:sz w:val="24"/>
-          <w:szCs w:val="24"/>
-        </w:rPr>
-      </w:pPr>
-      <w:r>
-        <w:rPr>
-          <w:rFonts w:ascii="Times New Roman" w:hAnsi="Times New Roman" w:cs="Times New Roman"/>
-          <w:sz w:val="24"/>
-          <w:szCs w:val="24"/>
-        </w:rPr>
-        <w:t>Ping</w:t>
-      </w:r>
-    </w:p>
-    <w:p>
-      <w:pPr>
-        <w:spacing w:after="0"/>
-        <w:contextualSpacing/>
-        <w:rPr>
-          <w:rFonts w:ascii="Times New Roman" w:hAnsi="Times New Roman" w:cs="Times New Roman"/>
-          <w:sz w:val="24"/>
-          <w:szCs w:val="24"/>
-        </w:rPr>
-      </w:pPr>
-      <w:r>
-        <w:rPr>
-          <w:rFonts w:ascii="Times New Roman" w:hAnsi="Times New Roman" w:cs="Times New Roman"/>
-          <w:sz w:val="24"/>
-          <w:szCs w:val="24"/>
-        </w:rPr>
-        <w:t>CCP0</w:t>
       </w:r>
     </w:p>
     <w:p>
@@ -568,7 +590,7 @@
 </file>
 
 <file path=word/styles.xml><?xml version="1.0" encoding="utf-8"?>
-<w:styles xmlns:mc="http://schemas.openxmlformats.org/markup-compatibility/2006" xmlns:r="http://schemas.openxmlformats.org/officeDocument/2006/relationships" xmlns:w="http://schemas.openxmlformats.org/wordprocessingml/2006/main" xmlns:w14="http://schemas.microsoft.com/office/word/2010/wordml" mc:Ignorable="w14">
+<w:styles xmlns:r="http://schemas.openxmlformats.org/officeDocument/2006/relationships" xmlns:w="http://schemas.openxmlformats.org/wordprocessingml/2006/main">
   <w:docDefaults>
     <w:rPrDefault>
       <w:rPr>
@@ -726,6 +748,7 @@
   <w:style w:type="paragraph" w:default="1" w:styleId="Normal">
     <w:name w:val="Normal"/>
     <w:qFormat/>
+    <w:rsid w:val="004A7853"/>
   </w:style>
   <w:style w:type="character" w:default="1" w:styleId="DefaultParagraphFont">
     <w:name w:val="Default Paragraph Font"/>
@@ -738,6 +761,7 @@
     <w:uiPriority w:val="99"/>
     <w:semiHidden/>
     <w:unhideWhenUsed/>
+    <w:qFormat/>
     <w:tblPr>
       <w:tblInd w:w="0" w:type="dxa"/>
       <w:tblCellMar>

</xml_diff>

<commit_message>
Changed ping pin assignment to PA6/CCP1 on the small board
</commit_message>
<xml_diff>
--- a/boards/ek-lm3s8962/uart_echo/Robot Pin Assignments.docx
+++ b/boards/ek-lm3s8962/uart_echo/Robot Pin Assignments.docx
@@ -291,6 +291,14 @@
           <w:szCs w:val="24"/>
         </w:rPr>
       </w:pPr>
+      <w:r>
+        <w:rPr>
+          <w:rFonts w:ascii="Times New Roman" w:hAnsi="Times New Roman" w:cs="Times New Roman"/>
+          <w:sz w:val="24"/>
+          <w:szCs w:val="24"/>
+        </w:rPr>
+        <w:t>PA6/</w:t>
+      </w:r>
       <w:r>
         <w:rPr>
           <w:rFonts w:ascii="Times New Roman" w:hAnsi="Times New Roman" w:cs="Times New Roman"/>

</xml_diff>

<commit_message>
Calibrated the IR sensor, added 8 bumper switch inputs!!! I updated the Robot Pin Assignment document to identify the bumper pins.
</commit_message>
<xml_diff>
--- a/boards/ek-lm3s8962/uart_echo/Robot Pin Assignments.docx
+++ b/boards/ek-lm3s8962/uart_echo/Robot Pin Assignments.docx
@@ -433,18 +433,8 @@
           <w:sz w:val="24"/>
           <w:szCs w:val="24"/>
         </w:rPr>
-        <w:t xml:space="preserve">Bumper switches, mode </w:t>
-      </w:r>
-      <w:proofErr w:type="spellStart"/>
-      <w:r>
-        <w:rPr>
-          <w:rFonts w:ascii="Times New Roman" w:hAnsi="Times New Roman" w:cs="Times New Roman"/>
-          <w:sz w:val="24"/>
-          <w:szCs w:val="24"/>
-        </w:rPr>
-        <w:t>config</w:t>
-      </w:r>
-      <w:proofErr w:type="spellEnd"/>
+        <w:t>Bumper switches</w:t>
+      </w:r>
       <w:r>
         <w:rPr>
           <w:rFonts w:ascii="Times New Roman" w:hAnsi="Times New Roman" w:cs="Times New Roman"/>
@@ -538,21 +528,84 @@
     </w:p>
     <w:p>
       <w:pPr>
-        <w:spacing w:after="0"/>
-        <w:contextualSpacing/>
-        <w:rPr>
-          <w:rFonts w:ascii="Times New Roman" w:hAnsi="Times New Roman" w:cs="Times New Roman"/>
-          <w:sz w:val="24"/>
-          <w:szCs w:val="24"/>
-        </w:rPr>
-      </w:pPr>
-      <w:r>
-        <w:rPr>
-          <w:rFonts w:ascii="Times New Roman" w:hAnsi="Times New Roman" w:cs="Times New Roman"/>
-          <w:sz w:val="24"/>
-          <w:szCs w:val="24"/>
-        </w:rPr>
-        <w:t>Or whatever….</w:t>
+        <w:autoSpaceDE w:val="0"/>
+        <w:autoSpaceDN w:val="0"/>
+        <w:adjustRightInd w:val="0"/>
+        <w:spacing w:after="0" w:line="240" w:lineRule="auto"/>
+        <w:rPr>
+          <w:rFonts w:ascii="Times New Roman" w:hAnsi="Times New Roman" w:cs="Times New Roman"/>
+          <w:sz w:val="24"/>
+          <w:szCs w:val="24"/>
+        </w:rPr>
+      </w:pPr>
+      <w:r>
+        <w:rPr>
+          <w:rFonts w:ascii="Times New Roman" w:hAnsi="Times New Roman" w:cs="Times New Roman"/>
+          <w:sz w:val="24"/>
+          <w:szCs w:val="24"/>
+        </w:rPr>
+        <w:t>PC4/PHA0</w:t>
+      </w:r>
+    </w:p>
+    <w:p>
+      <w:pPr>
+        <w:autoSpaceDE w:val="0"/>
+        <w:autoSpaceDN w:val="0"/>
+        <w:adjustRightInd w:val="0"/>
+        <w:spacing w:after="0" w:line="240" w:lineRule="auto"/>
+        <w:rPr>
+          <w:rFonts w:ascii="Times New Roman" w:hAnsi="Times New Roman" w:cs="Times New Roman"/>
+          <w:sz w:val="24"/>
+          <w:szCs w:val="24"/>
+        </w:rPr>
+      </w:pPr>
+      <w:r>
+        <w:rPr>
+          <w:rFonts w:ascii="Times New Roman" w:hAnsi="Times New Roman" w:cs="Times New Roman"/>
+          <w:sz w:val="24"/>
+          <w:szCs w:val="24"/>
+        </w:rPr>
+        <w:t>PC5</w:t>
+      </w:r>
+    </w:p>
+    <w:p>
+      <w:pPr>
+        <w:autoSpaceDE w:val="0"/>
+        <w:autoSpaceDN w:val="0"/>
+        <w:adjustRightInd w:val="0"/>
+        <w:spacing w:after="0" w:line="240" w:lineRule="auto"/>
+        <w:rPr>
+          <w:rFonts w:ascii="Times New Roman" w:hAnsi="Times New Roman" w:cs="Times New Roman"/>
+          <w:sz w:val="24"/>
+          <w:szCs w:val="24"/>
+        </w:rPr>
+      </w:pPr>
+      <w:r>
+        <w:rPr>
+          <w:rFonts w:ascii="Times New Roman" w:hAnsi="Times New Roman" w:cs="Times New Roman"/>
+          <w:sz w:val="24"/>
+          <w:szCs w:val="24"/>
+        </w:rPr>
+        <w:t>PC6/PHB0</w:t>
+      </w:r>
+    </w:p>
+    <w:p>
+      <w:pPr>
+        <w:spacing w:after="0"/>
+        <w:contextualSpacing/>
+        <w:rPr>
+          <w:rFonts w:ascii="Times New Roman" w:hAnsi="Times New Roman" w:cs="Times New Roman"/>
+          <w:sz w:val="24"/>
+          <w:szCs w:val="24"/>
+        </w:rPr>
+      </w:pPr>
+      <w:r>
+        <w:rPr>
+          <w:rFonts w:ascii="Times New Roman" w:hAnsi="Times New Roman" w:cs="Times New Roman"/>
+          <w:sz w:val="24"/>
+          <w:szCs w:val="24"/>
+        </w:rPr>
+        <w:t>PC7</w:t>
       </w:r>
       <w:bookmarkStart w:id="0" w:name="_GoBack"/>
       <w:bookmarkEnd w:id="0"/>

</xml_diff>